<commit_message>
modified the index.md page
</commit_message>
<xml_diff>
--- a/pandoc/word/immPort.docx
+++ b/pandoc/word/immPort.docx
@@ -18,40 +18,29 @@
     </w:p>
     <w:p>
       <w:pPr>
-        <w:pStyle w:val="Titolo4"/>
-        <w:rPr>
-          <w:b/>
-          <w:bCs/>
-          <w:lang w:val="en-US"/>
-        </w:rPr>
-      </w:pPr>
-      <w:proofErr w:type="spellStart"/>
-      <w:r>
-        <w:rPr>
-          <w:rStyle w:val="Enfasigrassetto"/>
-          <w:b w:val="0"/>
-          <w:bCs w:val="0"/>
-        </w:rPr>
-        <w:t>Introduction</w:t>
-      </w:r>
-      <w:proofErr w:type="spellEnd"/>
-      <w:r>
-        <w:rPr>
-          <w:rStyle w:val="Enfasigrassetto"/>
-          <w:rFonts w:ascii="Segoe UI" w:hAnsi="Segoe UI" w:cs="Segoe UI"/>
-          <w:b w:val="0"/>
-          <w:bCs w:val="0"/>
-          <w:color w:val="172B4D"/>
-          <w:spacing w:val="-1"/>
-          <w:sz w:val="24"/>
-          <w:szCs w:val="24"/>
-          <w:lang w:val="en-US"/>
-        </w:rPr>
-        <w:t>:</w:t>
-      </w:r>
+        <w:rPr>
+          <w:lang w:val="en-US"/>
+        </w:rPr>
+      </w:pPr>
     </w:p>
     <w:p>
       <w:pPr>
+        <w:pStyle w:val="Titolo4"/>
+      </w:pPr>
+      <w:proofErr w:type="spellStart"/>
+      <w:r>
+        <w:t>Introduction</w:t>
+      </w:r>
+      <w:proofErr w:type="spellEnd"/>
+      <w:r>
+        <w:t>:</w:t>
+      </w:r>
+    </w:p>
+    <w:p>
+      <w:pPr>
+        <w:pStyle w:val="NormaleWeb"/>
+        <w:shd w:val="clear" w:color="auto" w:fill="FFFFFF"/>
+        <w:spacing w:before="150" w:beforeAutospacing="0" w:after="0" w:afterAutospacing="0"/>
         <w:rPr>
           <w:lang w:val="en-US"/>
         </w:rPr>
@@ -74,16 +63,23 @@
         <w:rPr>
           <w:lang w:val="en-US"/>
         </w:rPr>
-        <w:t>)( </w:t>
+        <w:t>)</w:t>
+      </w:r>
+      <w:r>
+        <w:rPr>
+          <w:lang w:val="en-US"/>
+        </w:rPr>
+        <w:t xml:space="preserve"> </w:t>
+      </w:r>
+      <w:r>
+        <w:rPr>
+          <w:lang w:val="en-US"/>
+        </w:rPr>
+        <w:t>( </w:t>
       </w:r>
       <w:hyperlink r:id="rId6" w:history="1">
         <w:r>
           <w:rPr>
-            <w:rStyle w:val="Collegamentoipertestuale"/>
-            <w:rFonts w:ascii="Segoe UI" w:hAnsi="Segoe UI" w:cs="Segoe UI"/>
-            <w:color w:val="0052CC"/>
-            <w:sz w:val="21"/>
-            <w:szCs w:val="21"/>
             <w:lang w:val="en-US"/>
           </w:rPr>
           <w:t>https://www.immport.org/home</w:t>
@@ -93,9 +89,17 @@
         <w:rPr>
           <w:lang w:val="en-US"/>
         </w:rPr>
-        <w:t xml:space="preserve">) repository aims to be a trustworthy data resources as an essential component of the research enterprise focusing on immunological research.  </w:t>
+        <w:t>) repository aims to be a trustworthy data resources as an essential component of the research enterprise focusing on immunological research</w:t>
+      </w:r>
+      <w:proofErr w:type="gramStart"/>
+      <w:r>
+        <w:rPr>
+          <w:lang w:val="en-US"/>
+        </w:rPr>
+        <w:t xml:space="preserve">.  </w:t>
       </w:r>
       <w:proofErr w:type="spellStart"/>
+      <w:proofErr w:type="gramEnd"/>
       <w:r>
         <w:rPr>
           <w:lang w:val="en-US"/>
@@ -154,11 +158,6 @@
       <w:hyperlink r:id="rId7" w:history="1">
         <w:r>
           <w:rPr>
-            <w:rStyle w:val="Collegamentoipertestuale"/>
-            <w:rFonts w:ascii="Segoe UI" w:hAnsi="Segoe UI" w:cs="Segoe UI"/>
-            <w:color w:val="0052CC"/>
-            <w:sz w:val="21"/>
-            <w:szCs w:val="21"/>
             <w:lang w:val="en-US"/>
           </w:rPr>
           <w:t>https://immport.org/shared/search?filters=clinical_trial:Y</w:t>
@@ -171,126 +170,318 @@
         <w:t>).</w:t>
       </w:r>
     </w:p>
+    <w:p/>
     <w:p>
       <w:pPr>
-        <w:pStyle w:val="NormaleWeb"/>
-        <w:shd w:val="clear" w:color="auto" w:fill="FFFFFF"/>
-        <w:spacing w:before="150" w:beforeAutospacing="0" w:after="0" w:afterAutospacing="0"/>
-        <w:rPr>
-          <w:rFonts w:ascii="Segoe UI" w:hAnsi="Segoe UI" w:cs="Segoe UI"/>
-          <w:color w:val="172B4D"/>
-          <w:sz w:val="21"/>
-          <w:szCs w:val="21"/>
-          <w:lang w:val="en-US"/>
-        </w:rPr>
-      </w:pPr>
+        <w:pStyle w:val="Titolo4"/>
+      </w:pPr>
+      <w:r>
+        <w:t>Clinical trial datasets for use:</w:t>
+      </w:r>
     </w:p>
     <w:p>
       <w:pPr>
-        <w:pStyle w:val="Titolo4"/>
-      </w:pPr>
-      <w:proofErr w:type="spellStart"/>
-      <w:r>
-        <w:rPr>
-          <w:rStyle w:val="Enfasigrassetto"/>
-          <w:b w:val="0"/>
-          <w:bCs w:val="0"/>
-        </w:rPr>
-        <w:t>Clinical</w:t>
-      </w:r>
-      <w:proofErr w:type="spellEnd"/>
-      <w:r>
-        <w:rPr>
-          <w:rStyle w:val="Enfasigrassetto"/>
-          <w:b w:val="0"/>
-          <w:bCs w:val="0"/>
-        </w:rPr>
-        <w:t xml:space="preserve"> trial data for use:</w:t>
+        <w:numPr>
+          <w:ilvl w:val="0"/>
+          <w:numId w:val="18"/>
+        </w:numPr>
+        <w:shd w:val="clear" w:color="auto" w:fill="FFFFFF"/>
+        <w:spacing w:before="100" w:beforeAutospacing="1" w:after="100" w:afterAutospacing="1" w:line="240" w:lineRule="auto"/>
+        <w:rPr>
+          <w:lang w:val="en-US"/>
+        </w:rPr>
+      </w:pPr>
+      <w:r>
+        <w:rPr>
+          <w:lang w:val="en-US"/>
+        </w:rPr>
+        <w:t>Use case 1: Dataset with clinical data elements: </w:t>
       </w:r>
     </w:p>
     <w:p>
       <w:pPr>
-        <w:pStyle w:val="Paragrafoelenco"/>
         <w:numPr>
-          <w:ilvl w:val="0"/>
-          <w:numId w:val="16"/>
+          <w:ilvl w:val="1"/>
+          <w:numId w:val="18"/>
         </w:numPr>
-        <w:rPr>
-          <w:lang w:val="en-US"/>
-        </w:rPr>
-      </w:pPr>
-      <w:r>
-        <w:rPr>
-          <w:lang w:val="en-US"/>
-        </w:rPr>
-        <w:t>Latest study listed under clinical trials: </w:t>
-      </w:r>
+        <w:shd w:val="clear" w:color="auto" w:fill="FFFFFF"/>
+        <w:spacing w:before="100" w:beforeAutospacing="1" w:after="100" w:afterAutospacing="1" w:line="240" w:lineRule="auto"/>
+        <w:rPr>
+          <w:lang w:val="en-US"/>
+        </w:rPr>
+      </w:pPr>
       <w:hyperlink r:id="rId8" w:history="1">
         <w:r>
           <w:rPr>
-            <w:rStyle w:val="Collegamentoipertestuale"/>
-            <w:rFonts w:ascii="Segoe UI" w:hAnsi="Segoe UI" w:cs="Segoe UI"/>
-            <w:color w:val="0052CC"/>
-            <w:sz w:val="21"/>
-            <w:szCs w:val="21"/>
             <w:lang w:val="en-US"/>
           </w:rPr>
-          <w:t>https://www.immport.org/shared/study/SDY472</w:t>
+          <w:t>SDY1544</w:t>
+        </w:r>
+      </w:hyperlink>
+      <w:r>
+        <w:rPr>
+          <w:lang w:val="en-US"/>
+        </w:rPr>
+        <w:t> - LEA29Y (</w:t>
+      </w:r>
+      <w:proofErr w:type="spellStart"/>
+      <w:r>
+        <w:rPr>
+          <w:lang w:val="en-US"/>
+        </w:rPr>
+        <w:t>Belatacept</w:t>
+      </w:r>
+      <w:proofErr w:type="spellEnd"/>
+      <w:r>
+        <w:rPr>
+          <w:lang w:val="en-US"/>
+        </w:rPr>
+        <w:t>) Emory Edmonton Protocol (LEEP) (CIT-04) and Extended Follow Up after Islet Transplantation in Type 1 Diabetes (CIT-08)</w:t>
+      </w:r>
+    </w:p>
+    <w:p>
+      <w:pPr>
+        <w:numPr>
+          <w:ilvl w:val="1"/>
+          <w:numId w:val="18"/>
+        </w:numPr>
+        <w:shd w:val="clear" w:color="auto" w:fill="FFFFFF"/>
+        <w:spacing w:before="100" w:beforeAutospacing="1" w:after="100" w:afterAutospacing="1" w:line="240" w:lineRule="auto"/>
+      </w:pPr>
+      <w:proofErr w:type="spellStart"/>
+      <w:r>
+        <w:t>There</w:t>
+      </w:r>
+      <w:proofErr w:type="spellEnd"/>
+      <w:r>
+        <w:t xml:space="preserve"> </w:t>
+      </w:r>
+      <w:proofErr w:type="spellStart"/>
+      <w:r>
+        <w:t>is</w:t>
+      </w:r>
+      <w:proofErr w:type="spellEnd"/>
+      <w:r>
+        <w:t xml:space="preserve"> no </w:t>
+      </w:r>
+      <w:proofErr w:type="spellStart"/>
+      <w:r>
+        <w:t>associated</w:t>
+      </w:r>
+      <w:proofErr w:type="spellEnd"/>
+      <w:r>
+        <w:t xml:space="preserve"> </w:t>
+      </w:r>
+      <w:proofErr w:type="spellStart"/>
+      <w:r>
+        <w:t>publication</w:t>
+      </w:r>
+      <w:proofErr w:type="spellEnd"/>
+    </w:p>
+    <w:p>
+      <w:pPr>
+        <w:numPr>
+          <w:ilvl w:val="1"/>
+          <w:numId w:val="18"/>
+        </w:numPr>
+        <w:shd w:val="clear" w:color="auto" w:fill="FFFFFF"/>
+        <w:spacing w:before="100" w:beforeAutospacing="1" w:after="100" w:afterAutospacing="1" w:line="240" w:lineRule="auto"/>
+        <w:rPr>
+          <w:lang w:val="en-US"/>
+        </w:rPr>
+      </w:pPr>
+      <w:r>
+        <w:rPr>
+          <w:lang w:val="en-US"/>
+        </w:rPr>
+        <w:t>Dataset has demographic and clinical information.</w:t>
+      </w:r>
+    </w:p>
+    <w:p>
+      <w:pPr>
+        <w:numPr>
+          <w:ilvl w:val="0"/>
+          <w:numId w:val="18"/>
+        </w:numPr>
+        <w:shd w:val="clear" w:color="auto" w:fill="FFFFFF"/>
+        <w:spacing w:before="100" w:beforeAutospacing="1" w:after="100" w:afterAutospacing="1" w:line="240" w:lineRule="auto"/>
+        <w:rPr>
+          <w:lang w:val="en-US"/>
+        </w:rPr>
+      </w:pPr>
+      <w:r>
+        <w:rPr>
+          <w:lang w:val="en-US"/>
+        </w:rPr>
+        <w:t>Use case 2: Dataset with clinical and mechanistic data elements: </w:t>
+      </w:r>
+    </w:p>
+    <w:p>
+      <w:pPr>
+        <w:numPr>
+          <w:ilvl w:val="1"/>
+          <w:numId w:val="18"/>
+        </w:numPr>
+        <w:shd w:val="clear" w:color="auto" w:fill="FFFFFF"/>
+        <w:spacing w:before="100" w:beforeAutospacing="1" w:after="100" w:afterAutospacing="1" w:line="240" w:lineRule="auto"/>
+        <w:rPr>
+          <w:lang w:val="en-US"/>
+        </w:rPr>
+      </w:pPr>
+      <w:hyperlink r:id="rId9" w:history="1">
+        <w:r>
+          <w:rPr>
+            <w:lang w:val="en-US"/>
+          </w:rPr>
+          <w:t>SDY998</w:t>
+        </w:r>
+      </w:hyperlink>
+      <w:r>
+        <w:rPr>
+          <w:lang w:val="en-US"/>
+        </w:rPr>
+        <w:t> - AMP Rheumatoid Arthritis Phase 1</w:t>
+      </w:r>
+    </w:p>
+    <w:p>
+      <w:pPr>
+        <w:numPr>
+          <w:ilvl w:val="1"/>
+          <w:numId w:val="18"/>
+        </w:numPr>
+        <w:shd w:val="clear" w:color="auto" w:fill="FFFFFF"/>
+        <w:spacing w:before="100" w:beforeAutospacing="1" w:after="100" w:afterAutospacing="1" w:line="240" w:lineRule="auto"/>
+        <w:rPr>
+          <w:lang w:val="en-US"/>
+        </w:rPr>
+      </w:pPr>
+      <w:r>
+        <w:rPr>
+          <w:lang w:val="en-US"/>
+        </w:rPr>
+        <w:t>Dataset has demographic and clinical information along with mechanistic study files.</w:t>
+      </w:r>
+    </w:p>
+    <w:p>
+      <w:pPr>
+        <w:numPr>
+          <w:ilvl w:val="1"/>
+          <w:numId w:val="18"/>
+        </w:numPr>
+        <w:shd w:val="clear" w:color="auto" w:fill="FFFFFF"/>
+        <w:spacing w:before="100" w:beforeAutospacing="1" w:after="100" w:afterAutospacing="1" w:line="240" w:lineRule="auto"/>
+      </w:pPr>
+      <w:r>
+        <w:t xml:space="preserve">Associated </w:t>
+      </w:r>
+      <w:proofErr w:type="spellStart"/>
+      <w:r>
+        <w:t>publications</w:t>
+      </w:r>
+      <w:proofErr w:type="spellEnd"/>
+      <w:r>
+        <w:t>:</w:t>
+      </w:r>
+    </w:p>
+    <w:p>
+      <w:pPr>
+        <w:numPr>
+          <w:ilvl w:val="2"/>
+          <w:numId w:val="18"/>
+        </w:numPr>
+        <w:shd w:val="clear" w:color="auto" w:fill="FFFFFF"/>
+        <w:spacing w:before="100" w:beforeAutospacing="1" w:after="100" w:afterAutospacing="1" w:line="240" w:lineRule="auto"/>
+        <w:rPr>
+          <w:lang w:val="en-US"/>
+        </w:rPr>
+      </w:pPr>
+      <w:r>
+        <w:rPr>
+          <w:lang w:val="en-US"/>
+        </w:rPr>
+        <w:t>Methods for high-dimensional analysis of cells dissociated from cryopreserved synovial tissue, Arthritis research &amp; therapy, 2018, 20(1), 139, PMID: </w:t>
+      </w:r>
+      <w:hyperlink r:id="rId10" w:history="1">
+        <w:r>
+          <w:rPr>
+            <w:lang w:val="en-US"/>
+          </w:rPr>
+          <w:t>29996944</w:t>
         </w:r>
       </w:hyperlink>
     </w:p>
     <w:p>
       <w:pPr>
-        <w:pStyle w:val="Paragrafoelenco"/>
         <w:numPr>
-          <w:ilvl w:val="0"/>
-          <w:numId w:val="16"/>
+          <w:ilvl w:val="2"/>
+          <w:numId w:val="18"/>
         </w:numPr>
-      </w:pPr>
-      <w:r>
-        <w:t xml:space="preserve">Associated </w:t>
-      </w:r>
-      <w:proofErr w:type="spellStart"/>
-      <w:r>
-        <w:t>publication</w:t>
-      </w:r>
-      <w:proofErr w:type="spellEnd"/>
-      <w:r>
-        <w:t>: </w:t>
-      </w:r>
-      <w:hyperlink r:id="rId9" w:history="1">
+        <w:shd w:val="clear" w:color="auto" w:fill="FFFFFF"/>
+        <w:spacing w:before="100" w:beforeAutospacing="1" w:after="100" w:afterAutospacing="1" w:line="240" w:lineRule="auto"/>
+        <w:rPr>
+          <w:lang w:val="en-US"/>
+        </w:rPr>
+      </w:pPr>
+      <w:r>
+        <w:rPr>
+          <w:lang w:val="en-US"/>
+        </w:rPr>
+        <w:t>Defining inflammatory cell states in rheumatoid arthritis joint synovial tissues by integrating single-cell transcriptomics and mass cytometry, Nature Immunology, 2019, 20(7), 928-942, PMID: </w:t>
+      </w:r>
+      <w:hyperlink r:id="rId11" w:history="1">
         <w:r>
           <w:rPr>
-            <w:rStyle w:val="Collegamentoipertestuale"/>
-            <w:rFonts w:ascii="Segoe UI" w:hAnsi="Segoe UI" w:cs="Segoe UI"/>
-            <w:color w:val="0052CC"/>
-            <w:sz w:val="21"/>
-            <w:szCs w:val="21"/>
+            <w:lang w:val="en-US"/>
           </w:rPr>
-          <w:t>https://pubmed.ncbi.nlm.nih.gov/31636302/</w:t>
+          <w:t>31061532</w:t>
         </w:r>
       </w:hyperlink>
-      <w:r>
-        <w:t> (open access)</w:t>
-      </w:r>
     </w:p>
     <w:p>
       <w:pPr>
-        <w:pStyle w:val="Paragrafoelenco"/>
         <w:numPr>
-          <w:ilvl w:val="0"/>
-          <w:numId w:val="16"/>
+          <w:ilvl w:val="2"/>
+          <w:numId w:val="18"/>
         </w:numPr>
-        <w:rPr>
-          <w:lang w:val="en-US"/>
-        </w:rPr>
-      </w:pPr>
-      <w:r>
-        <w:rPr>
-          <w:lang w:val="en-US"/>
-        </w:rPr>
-        <w:t>Dataset has demographic and clinical information along with mechanistic study files.</w:t>
-      </w:r>
+        <w:shd w:val="clear" w:color="auto" w:fill="FFFFFF"/>
+        <w:spacing w:before="100" w:beforeAutospacing="1" w:after="100" w:afterAutospacing="1" w:line="240" w:lineRule="auto"/>
+        <w:rPr>
+          <w:lang w:val="en-US"/>
+        </w:rPr>
+      </w:pPr>
+      <w:r>
+        <w:rPr>
+          <w:lang w:val="en-US"/>
+        </w:rPr>
+        <w:t>HBEGF+ macrophages in rheumatoid arthritis induce fibroblast invasiveness, Science translational medicine, 2019, 11, 491, </w:t>
+      </w:r>
+      <w:hyperlink r:id="rId12" w:history="1">
+        <w:r>
+          <w:rPr>
+            <w:lang w:val="en-US"/>
+          </w:rPr>
+          <w:t>31068444</w:t>
+        </w:r>
+      </w:hyperlink>
+    </w:p>
+    <w:p>
+      <w:pPr>
+        <w:pStyle w:val="auto-cursor-target"/>
+        <w:numPr>
+          <w:ilvl w:val="2"/>
+          <w:numId w:val="18"/>
+        </w:numPr>
+        <w:shd w:val="clear" w:color="auto" w:fill="FFFFFF"/>
+        <w:spacing w:before="0" w:beforeAutospacing="0" w:after="0" w:afterAutospacing="0"/>
+      </w:pPr>
+      <w:r>
+        <w:t>PD-1hiCXCR5- T peripheral helper cells promote B cell responses in lupus via MAF and IL-21, JCI insight, 2019, 4, 20, </w:t>
+      </w:r>
+      <w:hyperlink r:id="rId13" w:history="1">
+        <w:r>
+          <w:t>31536480</w:t>
+        </w:r>
+      </w:hyperlink>
     </w:p>
     <w:p>
       <w:pPr>
@@ -298,17 +489,15 @@
         <w:shd w:val="clear" w:color="auto" w:fill="FFFFFF"/>
         <w:spacing w:before="150" w:beforeAutospacing="0" w:after="0" w:afterAutospacing="0"/>
         <w:rPr>
-          <w:rFonts w:ascii="Segoe UI" w:hAnsi="Segoe UI" w:cs="Segoe UI"/>
-          <w:color w:val="172B4D"/>
-          <w:sz w:val="21"/>
-          <w:szCs w:val="21"/>
           <w:lang w:val="en-US"/>
         </w:rPr>
       </w:pPr>
     </w:p>
     <w:p>
       <w:pPr>
-        <w:pStyle w:val="Nessunaspaziatura"/>
+        <w:pStyle w:val="NormaleWeb"/>
+        <w:shd w:val="clear" w:color="auto" w:fill="FFFFFF"/>
+        <w:spacing w:before="150" w:beforeAutospacing="0" w:after="0" w:afterAutospacing="0"/>
         <w:rPr>
           <w:lang w:val="en-US"/>
         </w:rPr>
@@ -333,14 +522,9 @@
         </w:rPr>
         <w:t xml:space="preserve"> API: </w:t>
       </w:r>
-      <w:hyperlink r:id="rId10" w:anchor="API/DataQueryAPI/dataqueryapi/" w:history="1">
+      <w:hyperlink r:id="rId14" w:anchor="API/DataQueryAPI/dataqueryapi/" w:history="1">
         <w:r>
           <w:rPr>
-            <w:rStyle w:val="Collegamentoipertestuale"/>
-            <w:rFonts w:ascii="Segoe UI" w:hAnsi="Segoe UI" w:cs="Segoe UI"/>
-            <w:color w:val="0052CC"/>
-            <w:sz w:val="21"/>
-            <w:szCs w:val="21"/>
             <w:lang w:val="en-US"/>
           </w:rPr>
           <w:t>https://docs.immport.org/#API/DataQueryAPI/dataqueryapi/</w:t>
@@ -353,10 +537,6 @@
         <w:shd w:val="clear" w:color="auto" w:fill="FFFFFF"/>
         <w:spacing w:before="150" w:beforeAutospacing="0" w:after="0" w:afterAutospacing="0"/>
         <w:rPr>
-          <w:rFonts w:ascii="Segoe UI" w:hAnsi="Segoe UI" w:cs="Segoe UI"/>
-          <w:color w:val="172B4D"/>
-          <w:sz w:val="21"/>
-          <w:szCs w:val="21"/>
           <w:lang w:val="en-US"/>
         </w:rPr>
       </w:pPr>
@@ -366,47 +546,36 @@
         <w:pStyle w:val="Titolo4"/>
       </w:pPr>
       <w:r>
-        <w:rPr>
-          <w:rStyle w:val="Enfasigrassetto"/>
-          <w:b w:val="0"/>
-          <w:bCs w:val="0"/>
-        </w:rPr>
         <w:t>Scenario:</w:t>
       </w:r>
     </w:p>
     <w:p>
       <w:pPr>
-        <w:pStyle w:val="Nessunaspaziatura"/>
         <w:numPr>
           <w:ilvl w:val="0"/>
-          <w:numId w:val="17"/>
+          <w:numId w:val="19"/>
         </w:numPr>
-        <w:rPr>
-          <w:lang w:val="en-US"/>
-        </w:rPr>
-      </w:pPr>
-      <w:r>
-        <w:rPr>
-          <w:lang w:val="en-US"/>
-        </w:rPr>
-        <w:t xml:space="preserve">Retrieve study metadata and associated data via API or from </w:t>
-      </w:r>
-      <w:proofErr w:type="gramStart"/>
-      <w:r>
-        <w:rPr>
-          <w:lang w:val="en-US"/>
-        </w:rPr>
-        <w:t>website</w:t>
-      </w:r>
-      <w:proofErr w:type="gramEnd"/>
+        <w:shd w:val="clear" w:color="auto" w:fill="FFFFFF"/>
+        <w:spacing w:before="100" w:beforeAutospacing="1" w:after="100" w:afterAutospacing="1" w:line="240" w:lineRule="auto"/>
+        <w:rPr>
+          <w:lang w:val="en-US"/>
+        </w:rPr>
+      </w:pPr>
+      <w:r>
+        <w:rPr>
+          <w:lang w:val="en-US"/>
+        </w:rPr>
+        <w:t>Retrieve study metadata and associated data via API or from website</w:t>
+      </w:r>
     </w:p>
     <w:p>
       <w:pPr>
-        <w:pStyle w:val="Nessunaspaziatura"/>
         <w:numPr>
           <w:ilvl w:val="0"/>
-          <w:numId w:val="17"/>
+          <w:numId w:val="19"/>
         </w:numPr>
+        <w:shd w:val="clear" w:color="auto" w:fill="FFFFFF"/>
+        <w:spacing w:before="100" w:beforeAutospacing="1" w:after="100" w:afterAutospacing="1" w:line="240" w:lineRule="auto"/>
         <w:rPr>
           <w:lang w:val="en-US"/>
         </w:rPr>
@@ -429,24 +598,17 @@
         <w:rPr>
           <w:lang w:val="en-US"/>
         </w:rPr>
-        <w:t xml:space="preserve"> studies are searchable using study metadata </w:t>
-      </w:r>
-      <w:proofErr w:type="gramStart"/>
-      <w:r>
-        <w:rPr>
-          <w:lang w:val="en-US"/>
-        </w:rPr>
-        <w:t>API</w:t>
-      </w:r>
-      <w:proofErr w:type="gramEnd"/>
+        <w:t xml:space="preserve"> studies are searchable using study metadata API</w:t>
+      </w:r>
     </w:p>
     <w:p>
       <w:pPr>
-        <w:pStyle w:val="Nessunaspaziatura"/>
         <w:numPr>
           <w:ilvl w:val="0"/>
-          <w:numId w:val="17"/>
+          <w:numId w:val="19"/>
         </w:numPr>
+        <w:shd w:val="clear" w:color="auto" w:fill="FFFFFF"/>
+        <w:spacing w:before="100" w:beforeAutospacing="1" w:after="100" w:afterAutospacing="1" w:line="240" w:lineRule="auto"/>
         <w:rPr>
           <w:lang w:val="en-US"/>
         </w:rPr>
@@ -469,27 +631,21 @@
         <w:rPr>
           <w:lang w:val="en-US"/>
         </w:rPr>
-        <w:t xml:space="preserve"> of the metadata/data using the RDA FAIR data maturity </w:t>
-      </w:r>
-      <w:proofErr w:type="gramStart"/>
-      <w:r>
-        <w:rPr>
-          <w:lang w:val="en-US"/>
-        </w:rPr>
-        <w:t>Indicators</w:t>
-      </w:r>
-      <w:proofErr w:type="gramEnd"/>
+        <w:t xml:space="preserve"> of the metadata/data using the RDA FAIR data maturity Indicators</w:t>
+      </w:r>
     </w:p>
     <w:p>
       <w:pPr>
-        <w:pStyle w:val="Nessunaspaziatura"/>
         <w:numPr>
           <w:ilvl w:val="0"/>
-          <w:numId w:val="17"/>
+          <w:numId w:val="19"/>
         </w:numPr>
+        <w:shd w:val="clear" w:color="auto" w:fill="FFFFFF"/>
+        <w:spacing w:before="100" w:beforeAutospacing="1" w:after="100" w:afterAutospacing="1" w:line="240" w:lineRule="auto"/>
       </w:pPr>
       <w:proofErr w:type="spellStart"/>
       <w:r>
+        <w:lastRenderedPageBreak/>
         <w:t>Convert</w:t>
       </w:r>
       <w:proofErr w:type="spellEnd"/>
@@ -507,11 +663,12 @@
     </w:p>
     <w:p>
       <w:pPr>
-        <w:pStyle w:val="Nessunaspaziatura"/>
         <w:numPr>
           <w:ilvl w:val="0"/>
-          <w:numId w:val="17"/>
+          <w:numId w:val="19"/>
         </w:numPr>
+        <w:shd w:val="clear" w:color="auto" w:fill="FFFFFF"/>
+        <w:spacing w:before="100" w:beforeAutospacing="1" w:after="100" w:afterAutospacing="1" w:line="240" w:lineRule="auto"/>
         <w:rPr>
           <w:lang w:val="en-US"/>
         </w:rPr>
@@ -534,24 +691,17 @@
         <w:rPr>
           <w:lang w:val="en-US"/>
         </w:rPr>
-        <w:t xml:space="preserve"> of the metadata/data again using the RDA FAIR data maturity </w:t>
-      </w:r>
-      <w:proofErr w:type="gramStart"/>
-      <w:r>
-        <w:rPr>
-          <w:lang w:val="en-US"/>
-        </w:rPr>
-        <w:t>Indicators</w:t>
-      </w:r>
-      <w:proofErr w:type="gramEnd"/>
+        <w:t xml:space="preserve"> of the metadata/data again using the RDA FAIR data maturity Indicators</w:t>
+      </w:r>
     </w:p>
     <w:p>
       <w:pPr>
-        <w:pStyle w:val="Nessunaspaziatura"/>
         <w:numPr>
           <w:ilvl w:val="0"/>
-          <w:numId w:val="17"/>
+          <w:numId w:val="19"/>
         </w:numPr>
+        <w:shd w:val="clear" w:color="auto" w:fill="FFFFFF"/>
+        <w:spacing w:before="100" w:beforeAutospacing="1" w:after="100" w:afterAutospacing="1" w:line="240" w:lineRule="auto"/>
         <w:rPr>
           <w:lang w:val="en-US"/>
         </w:rPr>
@@ -579,10 +729,834 @@
     </w:p>
     <w:p>
       <w:pPr>
-        <w:rPr>
-          <w:lang w:val="en-US"/>
-        </w:rPr>
-      </w:pPr>
+        <w:pStyle w:val="Titolo3"/>
+      </w:pPr>
+      <w:proofErr w:type="spellStart"/>
+      <w:r>
+        <w:t>Initial</w:t>
+      </w:r>
+      <w:proofErr w:type="spellEnd"/>
+      <w:r>
+        <w:t xml:space="preserve"> </w:t>
+      </w:r>
+      <w:proofErr w:type="spellStart"/>
+      <w:r>
+        <w:t>Assessment</w:t>
+      </w:r>
+      <w:proofErr w:type="spellEnd"/>
+      <w:r>
+        <w:t xml:space="preserve"> of </w:t>
+      </w:r>
+      <w:proofErr w:type="spellStart"/>
+      <w:r>
+        <w:t>FAIRness</w:t>
+      </w:r>
+      <w:proofErr w:type="spellEnd"/>
+      <w:r>
+        <w:t xml:space="preserve"> </w:t>
+      </w:r>
+      <w:proofErr w:type="spellStart"/>
+      <w:r>
+        <w:t>using</w:t>
+      </w:r>
+      <w:proofErr w:type="spellEnd"/>
+      <w:r>
+        <w:t xml:space="preserve"> the RDA FAIR </w:t>
+      </w:r>
+      <w:proofErr w:type="spellStart"/>
+      <w:r>
+        <w:t>Maturity</w:t>
+      </w:r>
+      <w:proofErr w:type="spellEnd"/>
+      <w:r>
+        <w:t xml:space="preserve"> </w:t>
+      </w:r>
+      <w:proofErr w:type="spellStart"/>
+      <w:r>
+        <w:t>Indicators</w:t>
+      </w:r>
+      <w:proofErr w:type="spellEnd"/>
+    </w:p>
+    <w:p>
+      <w:pPr>
+        <w:pStyle w:val="NormaleWeb"/>
+        <w:shd w:val="clear" w:color="auto" w:fill="FFFFFF"/>
+        <w:spacing w:before="150" w:beforeAutospacing="0" w:after="0" w:afterAutospacing="0"/>
+        <w:rPr>
+          <w:lang w:val="en-US"/>
+        </w:rPr>
+      </w:pPr>
+      <w:r>
+        <w:rPr>
+          <w:lang w:val="en-US"/>
+        </w:rPr>
+        <w:t xml:space="preserve">To understand the </w:t>
+      </w:r>
+      <w:proofErr w:type="spellStart"/>
+      <w:r>
+        <w:rPr>
+          <w:lang w:val="en-US"/>
+        </w:rPr>
+        <w:t>FAIRness</w:t>
+      </w:r>
+      <w:proofErr w:type="spellEnd"/>
+      <w:r>
+        <w:rPr>
+          <w:lang w:val="en-US"/>
+        </w:rPr>
+        <w:t xml:space="preserve"> of this resource prior to the implementation of FHIR, we mapped the RDA FAIR indicators to the </w:t>
+      </w:r>
+      <w:proofErr w:type="spellStart"/>
+      <w:r>
+        <w:rPr>
+          <w:lang w:val="en-US"/>
+        </w:rPr>
+        <w:t>ImmPort</w:t>
+      </w:r>
+      <w:proofErr w:type="spellEnd"/>
+      <w:r>
+        <w:rPr>
+          <w:lang w:val="en-US"/>
+        </w:rPr>
+        <w:t xml:space="preserve"> resource at the study level using two datasets defined above.</w:t>
+      </w:r>
+    </w:p>
+    <w:p>
+      <w:pPr>
+        <w:pStyle w:val="NormaleWeb"/>
+        <w:shd w:val="clear" w:color="auto" w:fill="FFFFFF"/>
+        <w:spacing w:before="150" w:beforeAutospacing="0" w:after="0" w:afterAutospacing="0"/>
+        <w:rPr>
+          <w:lang w:val="en-US"/>
+        </w:rPr>
+      </w:pPr>
+      <w:r>
+        <w:rPr>
+          <w:lang w:val="en-US"/>
+        </w:rPr>
+        <w:t xml:space="preserve">Dataset SDY1544 is a clinical trial study with no associated study files and no mechanistic data, and dataset SDY998 is a clinical research study with associated study files and mechanistic data such as </w:t>
+      </w:r>
+      <w:proofErr w:type="spellStart"/>
+      <w:r>
+        <w:rPr>
+          <w:lang w:val="en-US"/>
+        </w:rPr>
+        <w:t>RNAseq</w:t>
+      </w:r>
+      <w:proofErr w:type="spellEnd"/>
+      <w:r>
+        <w:rPr>
+          <w:lang w:val="en-US"/>
+        </w:rPr>
+        <w:t xml:space="preserve">, </w:t>
+      </w:r>
+      <w:proofErr w:type="spellStart"/>
+      <w:r>
+        <w:rPr>
+          <w:lang w:val="en-US"/>
+        </w:rPr>
+        <w:t>CyTOF</w:t>
+      </w:r>
+      <w:proofErr w:type="spellEnd"/>
+      <w:r>
+        <w:rPr>
+          <w:lang w:val="en-US"/>
+        </w:rPr>
+        <w:t xml:space="preserve"> (mass cytometry) and flow cytometry</w:t>
+      </w:r>
+      <w:proofErr w:type="gramStart"/>
+      <w:r>
+        <w:rPr>
+          <w:lang w:val="en-US"/>
+        </w:rPr>
+        <w:t xml:space="preserve">.  </w:t>
+      </w:r>
+      <w:proofErr w:type="gramEnd"/>
+      <w:r>
+        <w:rPr>
+          <w:lang w:val="en-US"/>
+        </w:rPr>
+        <w:t xml:space="preserve">In summary, </w:t>
+      </w:r>
+      <w:proofErr w:type="spellStart"/>
+      <w:r>
+        <w:rPr>
+          <w:lang w:val="en-US"/>
+        </w:rPr>
+        <w:t>ImmPort</w:t>
+      </w:r>
+      <w:proofErr w:type="spellEnd"/>
+      <w:r>
+        <w:rPr>
+          <w:lang w:val="en-US"/>
+        </w:rPr>
+        <w:t xml:space="preserve"> as a resource is relatively FAIR and, as such, satisfied most of the indicators for the findability (7/7) and accessibility (11/11)</w:t>
+      </w:r>
+      <w:proofErr w:type="gramStart"/>
+      <w:r>
+        <w:rPr>
+          <w:lang w:val="en-US"/>
+        </w:rPr>
+        <w:t xml:space="preserve">.  </w:t>
+      </w:r>
+      <w:proofErr w:type="gramEnd"/>
+      <w:r>
+        <w:rPr>
+          <w:lang w:val="en-US"/>
+        </w:rPr>
+        <w:t>For interoperability and reusability, the studies satisfied 7/12 and 7/10 indicators, respectively.</w:t>
+      </w:r>
+    </w:p>
+    <w:p>
+      <w:pPr>
+        <w:pStyle w:val="NormaleWeb"/>
+        <w:shd w:val="clear" w:color="auto" w:fill="FFFFFF"/>
+        <w:spacing w:before="150" w:beforeAutospacing="0" w:after="0" w:afterAutospacing="0"/>
+        <w:rPr>
+          <w:lang w:val="en-US"/>
+        </w:rPr>
+      </w:pPr>
+    </w:p>
+    <w:tbl>
+      <w:tblPr>
+        <w:tblW w:w="0" w:type="auto"/>
+        <w:tblCellMar>
+          <w:left w:w="0" w:type="dxa"/>
+          <w:right w:w="0" w:type="dxa"/>
+        </w:tblCellMar>
+        <w:tblLook w:val="04A0" w:firstRow="1" w:lastRow="0" w:firstColumn="1" w:lastColumn="0" w:noHBand="0" w:noVBand="1"/>
+      </w:tblPr>
+      <w:tblGrid>
+        <w:gridCol w:w="1090"/>
+        <w:gridCol w:w="1139"/>
+        <w:gridCol w:w="1296"/>
+        <w:gridCol w:w="1605"/>
+        <w:gridCol w:w="1187"/>
+        <w:gridCol w:w="1345"/>
+      </w:tblGrid>
+      <w:tr>
+        <w:trPr>
+          <w:tblHeader/>
+        </w:trPr>
+        <w:tc>
+          <w:tcPr>
+            <w:tcW w:w="0" w:type="auto"/>
+            <w:tcBorders>
+              <w:top w:val="single" w:sz="6" w:space="0" w:color="C1C7D0"/>
+              <w:left w:val="single" w:sz="6" w:space="0" w:color="C1C7D0"/>
+              <w:bottom w:val="single" w:sz="6" w:space="0" w:color="C1C7D0"/>
+              <w:right w:val="single" w:sz="6" w:space="0" w:color="C1C7D0"/>
+            </w:tcBorders>
+            <w:shd w:val="clear" w:color="auto" w:fill="F4F5F7"/>
+            <w:tcMar>
+              <w:top w:w="105" w:type="dxa"/>
+              <w:left w:w="150" w:type="dxa"/>
+              <w:bottom w:w="105" w:type="dxa"/>
+              <w:right w:w="225" w:type="dxa"/>
+            </w:tcMar>
+            <w:hideMark/>
+          </w:tcPr>
+          <w:p>
+            <w:r>
+              <w:t>Dataset</w:t>
+            </w:r>
+          </w:p>
+        </w:tc>
+        <w:tc>
+          <w:tcPr>
+            <w:tcW w:w="0" w:type="auto"/>
+            <w:tcBorders>
+              <w:top w:val="single" w:sz="6" w:space="0" w:color="C1C7D0"/>
+              <w:left w:val="single" w:sz="6" w:space="0" w:color="C1C7D0"/>
+              <w:bottom w:val="single" w:sz="6" w:space="0" w:color="C1C7D0"/>
+              <w:right w:val="single" w:sz="6" w:space="0" w:color="C1C7D0"/>
+            </w:tcBorders>
+            <w:shd w:val="clear" w:color="auto" w:fill="F4F5F7"/>
+            <w:tcMar>
+              <w:top w:w="105" w:type="dxa"/>
+              <w:left w:w="150" w:type="dxa"/>
+              <w:bottom w:w="105" w:type="dxa"/>
+              <w:right w:w="225" w:type="dxa"/>
+            </w:tcMar>
+            <w:hideMark/>
+          </w:tcPr>
+          <w:p>
+            <w:proofErr w:type="spellStart"/>
+            <w:r>
+              <w:t>Findable</w:t>
+            </w:r>
+            <w:proofErr w:type="spellEnd"/>
+          </w:p>
+        </w:tc>
+        <w:tc>
+          <w:tcPr>
+            <w:tcW w:w="0" w:type="auto"/>
+            <w:tcBorders>
+              <w:top w:val="single" w:sz="6" w:space="0" w:color="C1C7D0"/>
+              <w:left w:val="single" w:sz="6" w:space="0" w:color="C1C7D0"/>
+              <w:bottom w:val="single" w:sz="6" w:space="0" w:color="C1C7D0"/>
+              <w:right w:val="single" w:sz="6" w:space="0" w:color="C1C7D0"/>
+            </w:tcBorders>
+            <w:shd w:val="clear" w:color="auto" w:fill="F4F5F7"/>
+            <w:tcMar>
+              <w:top w:w="105" w:type="dxa"/>
+              <w:left w:w="150" w:type="dxa"/>
+              <w:bottom w:w="105" w:type="dxa"/>
+              <w:right w:w="225" w:type="dxa"/>
+            </w:tcMar>
+            <w:hideMark/>
+          </w:tcPr>
+          <w:p>
+            <w:proofErr w:type="spellStart"/>
+            <w:r>
+              <w:t>Accessible</w:t>
+            </w:r>
+            <w:proofErr w:type="spellEnd"/>
+          </w:p>
+        </w:tc>
+        <w:tc>
+          <w:tcPr>
+            <w:tcW w:w="0" w:type="auto"/>
+            <w:tcBorders>
+              <w:top w:val="single" w:sz="6" w:space="0" w:color="C1C7D0"/>
+              <w:left w:val="single" w:sz="6" w:space="0" w:color="C1C7D0"/>
+              <w:bottom w:val="single" w:sz="6" w:space="0" w:color="C1C7D0"/>
+              <w:right w:val="single" w:sz="6" w:space="0" w:color="C1C7D0"/>
+            </w:tcBorders>
+            <w:shd w:val="clear" w:color="auto" w:fill="F4F5F7"/>
+            <w:tcMar>
+              <w:top w:w="105" w:type="dxa"/>
+              <w:left w:w="150" w:type="dxa"/>
+              <w:bottom w:w="105" w:type="dxa"/>
+              <w:right w:w="225" w:type="dxa"/>
+            </w:tcMar>
+            <w:hideMark/>
+          </w:tcPr>
+          <w:p>
+            <w:proofErr w:type="spellStart"/>
+            <w:r>
+              <w:t>Interoperable</w:t>
+            </w:r>
+            <w:proofErr w:type="spellEnd"/>
+          </w:p>
+        </w:tc>
+        <w:tc>
+          <w:tcPr>
+            <w:tcW w:w="0" w:type="auto"/>
+            <w:tcBorders>
+              <w:top w:val="single" w:sz="6" w:space="0" w:color="C1C7D0"/>
+              <w:left w:val="single" w:sz="6" w:space="0" w:color="C1C7D0"/>
+              <w:bottom w:val="single" w:sz="6" w:space="0" w:color="C1C7D0"/>
+              <w:right w:val="single" w:sz="6" w:space="0" w:color="C1C7D0"/>
+            </w:tcBorders>
+            <w:shd w:val="clear" w:color="auto" w:fill="F4F5F7"/>
+            <w:tcMar>
+              <w:top w:w="105" w:type="dxa"/>
+              <w:left w:w="150" w:type="dxa"/>
+              <w:bottom w:w="105" w:type="dxa"/>
+              <w:right w:w="225" w:type="dxa"/>
+            </w:tcMar>
+            <w:hideMark/>
+          </w:tcPr>
+          <w:p>
+            <w:proofErr w:type="spellStart"/>
+            <w:r>
+              <w:t>Reusable</w:t>
+            </w:r>
+            <w:proofErr w:type="spellEnd"/>
+          </w:p>
+        </w:tc>
+        <w:tc>
+          <w:tcPr>
+            <w:tcW w:w="0" w:type="auto"/>
+            <w:tcBorders>
+              <w:top w:val="single" w:sz="6" w:space="0" w:color="C1C7D0"/>
+              <w:left w:val="single" w:sz="6" w:space="0" w:color="C1C7D0"/>
+              <w:bottom w:val="single" w:sz="6" w:space="0" w:color="C1C7D0"/>
+              <w:right w:val="single" w:sz="6" w:space="0" w:color="C1C7D0"/>
+            </w:tcBorders>
+            <w:shd w:val="clear" w:color="auto" w:fill="F4F5F7"/>
+            <w:tcMar>
+              <w:top w:w="105" w:type="dxa"/>
+              <w:left w:w="150" w:type="dxa"/>
+              <w:bottom w:w="105" w:type="dxa"/>
+              <w:right w:w="225" w:type="dxa"/>
+            </w:tcMar>
+            <w:hideMark/>
+          </w:tcPr>
+          <w:p>
+            <w:proofErr w:type="spellStart"/>
+            <w:r>
+              <w:t>Comments</w:t>
+            </w:r>
+            <w:proofErr w:type="spellEnd"/>
+          </w:p>
+        </w:tc>
+      </w:tr>
+      <w:tr>
+        <w:tc>
+          <w:tcPr>
+            <w:tcW w:w="0" w:type="auto"/>
+            <w:tcBorders>
+              <w:top w:val="single" w:sz="6" w:space="0" w:color="C1C7D0"/>
+              <w:left w:val="single" w:sz="6" w:space="0" w:color="C1C7D0"/>
+              <w:bottom w:val="single" w:sz="6" w:space="0" w:color="C1C7D0"/>
+              <w:right w:val="single" w:sz="6" w:space="0" w:color="C1C7D0"/>
+            </w:tcBorders>
+            <w:tcMar>
+              <w:top w:w="105" w:type="dxa"/>
+              <w:left w:w="150" w:type="dxa"/>
+              <w:bottom w:w="105" w:type="dxa"/>
+              <w:right w:w="150" w:type="dxa"/>
+            </w:tcMar>
+            <w:hideMark/>
+          </w:tcPr>
+          <w:p>
+            <w:r>
+              <w:t>SDY1544</w:t>
+            </w:r>
+          </w:p>
+        </w:tc>
+        <w:tc>
+          <w:tcPr>
+            <w:tcW w:w="0" w:type="auto"/>
+            <w:tcBorders>
+              <w:top w:val="single" w:sz="6" w:space="0" w:color="C1C7D0"/>
+              <w:left w:val="single" w:sz="6" w:space="0" w:color="C1C7D0"/>
+              <w:bottom w:val="single" w:sz="6" w:space="0" w:color="C1C7D0"/>
+              <w:right w:val="single" w:sz="6" w:space="0" w:color="C1C7D0"/>
+            </w:tcBorders>
+            <w:tcMar>
+              <w:top w:w="105" w:type="dxa"/>
+              <w:left w:w="150" w:type="dxa"/>
+              <w:bottom w:w="105" w:type="dxa"/>
+              <w:right w:w="150" w:type="dxa"/>
+            </w:tcMar>
+            <w:hideMark/>
+          </w:tcPr>
+          <w:p>
+            <w:pPr>
+              <w:jc w:val="center"/>
+            </w:pPr>
+            <w:r>
+              <w:t>7/7</w:t>
+            </w:r>
+          </w:p>
+        </w:tc>
+        <w:tc>
+          <w:tcPr>
+            <w:tcW w:w="0" w:type="auto"/>
+            <w:tcBorders>
+              <w:top w:val="single" w:sz="6" w:space="0" w:color="C1C7D0"/>
+              <w:left w:val="single" w:sz="6" w:space="0" w:color="C1C7D0"/>
+              <w:bottom w:val="single" w:sz="6" w:space="0" w:color="C1C7D0"/>
+              <w:right w:val="single" w:sz="6" w:space="0" w:color="C1C7D0"/>
+            </w:tcBorders>
+            <w:tcMar>
+              <w:top w:w="105" w:type="dxa"/>
+              <w:left w:w="150" w:type="dxa"/>
+              <w:bottom w:w="105" w:type="dxa"/>
+              <w:right w:w="150" w:type="dxa"/>
+            </w:tcMar>
+            <w:hideMark/>
+          </w:tcPr>
+          <w:p>
+            <w:pPr>
+              <w:jc w:val="center"/>
+            </w:pPr>
+            <w:r>
+              <w:t>11/11</w:t>
+            </w:r>
+          </w:p>
+        </w:tc>
+        <w:tc>
+          <w:tcPr>
+            <w:tcW w:w="0" w:type="auto"/>
+            <w:tcBorders>
+              <w:top w:val="single" w:sz="6" w:space="0" w:color="C1C7D0"/>
+              <w:left w:val="single" w:sz="6" w:space="0" w:color="C1C7D0"/>
+              <w:bottom w:val="single" w:sz="6" w:space="0" w:color="C1C7D0"/>
+              <w:right w:val="single" w:sz="6" w:space="0" w:color="C1C7D0"/>
+            </w:tcBorders>
+            <w:tcMar>
+              <w:top w:w="105" w:type="dxa"/>
+              <w:left w:w="150" w:type="dxa"/>
+              <w:bottom w:w="105" w:type="dxa"/>
+              <w:right w:w="150" w:type="dxa"/>
+            </w:tcMar>
+            <w:hideMark/>
+          </w:tcPr>
+          <w:p>
+            <w:pPr>
+              <w:jc w:val="center"/>
+            </w:pPr>
+            <w:r>
+              <w:t>11/12</w:t>
+            </w:r>
+          </w:p>
+        </w:tc>
+        <w:tc>
+          <w:tcPr>
+            <w:tcW w:w="0" w:type="auto"/>
+            <w:tcBorders>
+              <w:top w:val="single" w:sz="6" w:space="0" w:color="C1C7D0"/>
+              <w:left w:val="single" w:sz="6" w:space="0" w:color="C1C7D0"/>
+              <w:bottom w:val="single" w:sz="6" w:space="0" w:color="C1C7D0"/>
+              <w:right w:val="single" w:sz="6" w:space="0" w:color="C1C7D0"/>
+            </w:tcBorders>
+            <w:tcMar>
+              <w:top w:w="105" w:type="dxa"/>
+              <w:left w:w="150" w:type="dxa"/>
+              <w:bottom w:w="105" w:type="dxa"/>
+              <w:right w:w="150" w:type="dxa"/>
+            </w:tcMar>
+            <w:hideMark/>
+          </w:tcPr>
+          <w:p>
+            <w:pPr>
+              <w:jc w:val="center"/>
+            </w:pPr>
+            <w:r>
+              <w:t>7/10</w:t>
+            </w:r>
+          </w:p>
+        </w:tc>
+        <w:tc>
+          <w:tcPr>
+            <w:tcW w:w="0" w:type="auto"/>
+            <w:tcBorders>
+              <w:top w:val="single" w:sz="6" w:space="0" w:color="C1C7D0"/>
+              <w:left w:val="single" w:sz="6" w:space="0" w:color="C1C7D0"/>
+              <w:bottom w:val="single" w:sz="6" w:space="0" w:color="C1C7D0"/>
+              <w:right w:val="single" w:sz="6" w:space="0" w:color="C1C7D0"/>
+            </w:tcBorders>
+            <w:tcMar>
+              <w:top w:w="105" w:type="dxa"/>
+              <w:left w:w="150" w:type="dxa"/>
+              <w:bottom w:w="105" w:type="dxa"/>
+              <w:right w:w="150" w:type="dxa"/>
+            </w:tcMar>
+            <w:hideMark/>
+          </w:tcPr>
+          <w:p/>
+        </w:tc>
+      </w:tr>
+      <w:tr>
+        <w:tc>
+          <w:tcPr>
+            <w:tcW w:w="0" w:type="auto"/>
+            <w:tcBorders>
+              <w:top w:val="single" w:sz="6" w:space="0" w:color="C1C7D0"/>
+              <w:left w:val="single" w:sz="6" w:space="0" w:color="C1C7D0"/>
+              <w:bottom w:val="single" w:sz="6" w:space="0" w:color="C1C7D0"/>
+              <w:right w:val="single" w:sz="6" w:space="0" w:color="C1C7D0"/>
+            </w:tcBorders>
+            <w:tcMar>
+              <w:top w:w="105" w:type="dxa"/>
+              <w:left w:w="150" w:type="dxa"/>
+              <w:bottom w:w="105" w:type="dxa"/>
+              <w:right w:w="150" w:type="dxa"/>
+            </w:tcMar>
+            <w:hideMark/>
+          </w:tcPr>
+          <w:p>
+            <w:r>
+              <w:t>SDY998</w:t>
+            </w:r>
+          </w:p>
+        </w:tc>
+        <w:tc>
+          <w:tcPr>
+            <w:tcW w:w="0" w:type="auto"/>
+            <w:tcBorders>
+              <w:top w:val="single" w:sz="6" w:space="0" w:color="C1C7D0"/>
+              <w:left w:val="single" w:sz="6" w:space="0" w:color="C1C7D0"/>
+              <w:bottom w:val="single" w:sz="6" w:space="0" w:color="C1C7D0"/>
+              <w:right w:val="single" w:sz="6" w:space="0" w:color="C1C7D0"/>
+            </w:tcBorders>
+            <w:tcMar>
+              <w:top w:w="105" w:type="dxa"/>
+              <w:left w:w="150" w:type="dxa"/>
+              <w:bottom w:w="105" w:type="dxa"/>
+              <w:right w:w="150" w:type="dxa"/>
+            </w:tcMar>
+            <w:hideMark/>
+          </w:tcPr>
+          <w:p>
+            <w:pPr>
+              <w:jc w:val="center"/>
+            </w:pPr>
+            <w:r>
+              <w:t>7/7</w:t>
+            </w:r>
+          </w:p>
+        </w:tc>
+        <w:tc>
+          <w:tcPr>
+            <w:tcW w:w="0" w:type="auto"/>
+            <w:tcBorders>
+              <w:top w:val="single" w:sz="6" w:space="0" w:color="C1C7D0"/>
+              <w:left w:val="single" w:sz="6" w:space="0" w:color="C1C7D0"/>
+              <w:bottom w:val="single" w:sz="6" w:space="0" w:color="C1C7D0"/>
+              <w:right w:val="single" w:sz="6" w:space="0" w:color="C1C7D0"/>
+            </w:tcBorders>
+            <w:tcMar>
+              <w:top w:w="105" w:type="dxa"/>
+              <w:left w:w="150" w:type="dxa"/>
+              <w:bottom w:w="105" w:type="dxa"/>
+              <w:right w:w="150" w:type="dxa"/>
+            </w:tcMar>
+            <w:hideMark/>
+          </w:tcPr>
+          <w:p>
+            <w:pPr>
+              <w:jc w:val="center"/>
+            </w:pPr>
+            <w:r>
+              <w:t>11/11</w:t>
+            </w:r>
+          </w:p>
+        </w:tc>
+        <w:tc>
+          <w:tcPr>
+            <w:tcW w:w="0" w:type="auto"/>
+            <w:tcBorders>
+              <w:top w:val="single" w:sz="6" w:space="0" w:color="C1C7D0"/>
+              <w:left w:val="single" w:sz="6" w:space="0" w:color="C1C7D0"/>
+              <w:bottom w:val="single" w:sz="6" w:space="0" w:color="C1C7D0"/>
+              <w:right w:val="single" w:sz="6" w:space="0" w:color="C1C7D0"/>
+            </w:tcBorders>
+            <w:tcMar>
+              <w:top w:w="105" w:type="dxa"/>
+              <w:left w:w="150" w:type="dxa"/>
+              <w:bottom w:w="105" w:type="dxa"/>
+              <w:right w:w="150" w:type="dxa"/>
+            </w:tcMar>
+            <w:hideMark/>
+          </w:tcPr>
+          <w:p>
+            <w:pPr>
+              <w:jc w:val="center"/>
+            </w:pPr>
+            <w:r>
+              <w:t>11/12</w:t>
+            </w:r>
+          </w:p>
+        </w:tc>
+        <w:tc>
+          <w:tcPr>
+            <w:tcW w:w="0" w:type="auto"/>
+            <w:tcBorders>
+              <w:top w:val="single" w:sz="6" w:space="0" w:color="C1C7D0"/>
+              <w:left w:val="single" w:sz="6" w:space="0" w:color="C1C7D0"/>
+              <w:bottom w:val="single" w:sz="6" w:space="0" w:color="C1C7D0"/>
+              <w:right w:val="single" w:sz="6" w:space="0" w:color="C1C7D0"/>
+            </w:tcBorders>
+            <w:tcMar>
+              <w:top w:w="105" w:type="dxa"/>
+              <w:left w:w="150" w:type="dxa"/>
+              <w:bottom w:w="105" w:type="dxa"/>
+              <w:right w:w="150" w:type="dxa"/>
+            </w:tcMar>
+            <w:hideMark/>
+          </w:tcPr>
+          <w:p>
+            <w:pPr>
+              <w:jc w:val="center"/>
+            </w:pPr>
+            <w:r>
+              <w:t>7/10</w:t>
+            </w:r>
+          </w:p>
+        </w:tc>
+        <w:tc>
+          <w:tcPr>
+            <w:tcW w:w="0" w:type="auto"/>
+            <w:tcBorders>
+              <w:top w:val="single" w:sz="6" w:space="0" w:color="C1C7D0"/>
+              <w:left w:val="single" w:sz="6" w:space="0" w:color="C1C7D0"/>
+              <w:bottom w:val="single" w:sz="6" w:space="0" w:color="C1C7D0"/>
+              <w:right w:val="single" w:sz="6" w:space="0" w:color="C1C7D0"/>
+            </w:tcBorders>
+            <w:tcMar>
+              <w:top w:w="105" w:type="dxa"/>
+              <w:left w:w="150" w:type="dxa"/>
+              <w:bottom w:w="105" w:type="dxa"/>
+              <w:right w:w="150" w:type="dxa"/>
+            </w:tcMar>
+            <w:hideMark/>
+          </w:tcPr>
+          <w:p/>
+        </w:tc>
+      </w:tr>
+    </w:tbl>
+    <w:p>
+      <w:pPr>
+        <w:pStyle w:val="Nessunaspaziatura"/>
+      </w:pPr>
+    </w:p>
+    <w:p>
+      <w:pPr>
+        <w:pStyle w:val="Titolo3"/>
+      </w:pPr>
+      <w:r>
+        <w:t xml:space="preserve">Mapping of </w:t>
+      </w:r>
+      <w:proofErr w:type="spellStart"/>
+      <w:r>
+        <w:t>ImmPort</w:t>
+      </w:r>
+      <w:proofErr w:type="spellEnd"/>
+      <w:r>
+        <w:t xml:space="preserve"> metadata </w:t>
+      </w:r>
+      <w:proofErr w:type="spellStart"/>
+      <w:r>
+        <w:t>into</w:t>
+      </w:r>
+      <w:proofErr w:type="spellEnd"/>
+      <w:r>
+        <w:t xml:space="preserve"> FHIR </w:t>
+      </w:r>
+      <w:proofErr w:type="spellStart"/>
+      <w:r>
+        <w:t>resources</w:t>
+      </w:r>
+      <w:proofErr w:type="spellEnd"/>
+    </w:p>
+    <w:p>
+      <w:pPr>
+        <w:pStyle w:val="NormaleWeb"/>
+        <w:shd w:val="clear" w:color="auto" w:fill="FFFFFF"/>
+        <w:spacing w:before="150" w:beforeAutospacing="0" w:after="0" w:afterAutospacing="0"/>
+      </w:pPr>
+      <w:r>
+        <w:rPr>
+          <w:lang w:val="en-US"/>
+        </w:rPr>
+        <w:t xml:space="preserve">In an effort outside of this implementation guide, </w:t>
+      </w:r>
+      <w:proofErr w:type="spellStart"/>
+      <w:r>
+        <w:rPr>
+          <w:lang w:val="en-US"/>
+        </w:rPr>
+        <w:t>ImmPort</w:t>
+      </w:r>
+      <w:proofErr w:type="spellEnd"/>
+      <w:r>
+        <w:rPr>
+          <w:lang w:val="en-US"/>
+        </w:rPr>
+        <w:t xml:space="preserve"> has planned to improve its interoperability by mapping the FHIR resources to the </w:t>
+      </w:r>
+      <w:proofErr w:type="spellStart"/>
+      <w:r>
+        <w:rPr>
+          <w:lang w:val="en-US"/>
+        </w:rPr>
+        <w:t>ImmPort</w:t>
+      </w:r>
+      <w:proofErr w:type="spellEnd"/>
+      <w:r>
+        <w:rPr>
+          <w:lang w:val="en-US"/>
+        </w:rPr>
+        <w:t xml:space="preserve"> data model</w:t>
+      </w:r>
+      <w:proofErr w:type="gramStart"/>
+      <w:r>
+        <w:rPr>
+          <w:lang w:val="en-US"/>
+        </w:rPr>
+        <w:t xml:space="preserve">.  </w:t>
+      </w:r>
+      <w:proofErr w:type="gramEnd"/>
+      <w:r>
+        <w:rPr>
+          <w:lang w:val="en-US"/>
+        </w:rPr>
+        <w:t xml:space="preserve">In addition, </w:t>
+      </w:r>
+      <w:proofErr w:type="spellStart"/>
+      <w:r>
+        <w:rPr>
+          <w:lang w:val="en-US"/>
+        </w:rPr>
+        <w:t>ImmPort</w:t>
+      </w:r>
+      <w:proofErr w:type="spellEnd"/>
+      <w:r>
+        <w:rPr>
+          <w:lang w:val="en-US"/>
+        </w:rPr>
+        <w:t xml:space="preserve"> clinical data will also be transformed and disseminated in the FHIR format</w:t>
+      </w:r>
+      <w:proofErr w:type="gramStart"/>
+      <w:r>
+        <w:rPr>
+          <w:lang w:val="en-US"/>
+        </w:rPr>
+        <w:t xml:space="preserve">.  </w:t>
+      </w:r>
+      <w:proofErr w:type="gramEnd"/>
+      <w:r>
+        <w:rPr>
+          <w:lang w:val="en-US"/>
+        </w:rPr>
+        <w:t xml:space="preserve">After the FHIR implementation and data transformation, it is expected that </w:t>
+      </w:r>
+      <w:proofErr w:type="spellStart"/>
+      <w:r>
+        <w:rPr>
+          <w:lang w:val="en-US"/>
+        </w:rPr>
+        <w:t>ImmPort</w:t>
+      </w:r>
+      <w:proofErr w:type="spellEnd"/>
+      <w:r>
+        <w:rPr>
+          <w:lang w:val="en-US"/>
+        </w:rPr>
+        <w:t xml:space="preserve"> will see an improvement in the interoperability and reusability category, which is consistent to the assessments from other scenarios in this implementation guide.</w:t>
+      </w:r>
+    </w:p>
+    <w:p>
+      <w:pPr>
+        <w:pStyle w:val="NormaleWeb"/>
+        <w:shd w:val="clear" w:color="auto" w:fill="FFFFFF"/>
+        <w:spacing w:before="150" w:beforeAutospacing="0" w:after="0" w:afterAutospacing="0"/>
+        <w:rPr>
+          <w:lang w:val="en-US"/>
+        </w:rPr>
+      </w:pPr>
+    </w:p>
+    <w:p>
+      <w:pPr>
+        <w:pStyle w:val="Titolo3"/>
+      </w:pPr>
+      <w:proofErr w:type="spellStart"/>
+      <w:r>
+        <w:t>References</w:t>
+      </w:r>
+      <w:proofErr w:type="spellEnd"/>
+    </w:p>
+    <w:p/>
+    <w:p>
+      <w:r>
+        <w:rPr>
+          <w:lang w:val="en-US"/>
+        </w:rPr>
+        <w:t xml:space="preserve">FAIR Data Maturity Model Working Group (2020). FAIR Data Maturity Model: specification and guidelines. </w:t>
+      </w:r>
+      <w:proofErr w:type="spellStart"/>
+      <w:r>
+        <w:t>Research</w:t>
+      </w:r>
+      <w:proofErr w:type="spellEnd"/>
+      <w:r>
+        <w:t xml:space="preserve"> Data Alliance. DOI: 10.15497/RDA00050</w:t>
+      </w:r>
     </w:p>
     <w:sectPr>
       <w:pgSz w:w="11906" w:h="16838"/>
@@ -1248,6 +2222,151 @@
     </w:lvl>
   </w:abstractNum>
   <w:abstractNum w:abstractNumId="6" w15:restartNumberingAfterBreak="0">
+    <w:nsid w:val="41732890"/>
+    <w:multiLevelType w:val="multilevel"/>
+    <w:tmpl w:val="B3DCA7C6"/>
+    <w:lvl w:ilvl="0">
+      <w:start w:val="1"/>
+      <w:numFmt w:val="bullet"/>
+      <w:lvlText w:val=""/>
+      <w:lvlJc w:val="left"/>
+      <w:pPr>
+        <w:tabs>
+          <w:tab w:val="num" w:pos="720"/>
+        </w:tabs>
+        <w:ind w:left="720" w:hanging="360"/>
+      </w:pPr>
+      <w:rPr>
+        <w:rFonts w:ascii="Symbol" w:hAnsi="Symbol" w:hint="default"/>
+        <w:sz w:val="20"/>
+      </w:rPr>
+    </w:lvl>
+    <w:lvl w:ilvl="1">
+      <w:start w:val="1"/>
+      <w:numFmt w:val="bullet"/>
+      <w:lvlText w:val=""/>
+      <w:lvlJc w:val="left"/>
+      <w:pPr>
+        <w:tabs>
+          <w:tab w:val="num" w:pos="1440"/>
+        </w:tabs>
+        <w:ind w:left="1440" w:hanging="360"/>
+      </w:pPr>
+      <w:rPr>
+        <w:rFonts w:ascii="Symbol" w:hAnsi="Symbol" w:hint="default"/>
+        <w:sz w:val="20"/>
+      </w:rPr>
+    </w:lvl>
+    <w:lvl w:ilvl="2">
+      <w:start w:val="1"/>
+      <w:numFmt w:val="decimal"/>
+      <w:lvlText w:val="%3."/>
+      <w:lvlJc w:val="left"/>
+      <w:pPr>
+        <w:tabs>
+          <w:tab w:val="num" w:pos="2160"/>
+        </w:tabs>
+        <w:ind w:left="2160" w:hanging="360"/>
+      </w:pPr>
+    </w:lvl>
+    <w:lvl w:ilvl="3" w:tentative="1">
+      <w:start w:val="1"/>
+      <w:numFmt w:val="bullet"/>
+      <w:lvlText w:val=""/>
+      <w:lvlJc w:val="left"/>
+      <w:pPr>
+        <w:tabs>
+          <w:tab w:val="num" w:pos="2880"/>
+        </w:tabs>
+        <w:ind w:left="2880" w:hanging="360"/>
+      </w:pPr>
+      <w:rPr>
+        <w:rFonts w:ascii="Symbol" w:hAnsi="Symbol" w:hint="default"/>
+        <w:sz w:val="20"/>
+      </w:rPr>
+    </w:lvl>
+    <w:lvl w:ilvl="4" w:tentative="1">
+      <w:start w:val="1"/>
+      <w:numFmt w:val="bullet"/>
+      <w:lvlText w:val=""/>
+      <w:lvlJc w:val="left"/>
+      <w:pPr>
+        <w:tabs>
+          <w:tab w:val="num" w:pos="3600"/>
+        </w:tabs>
+        <w:ind w:left="3600" w:hanging="360"/>
+      </w:pPr>
+      <w:rPr>
+        <w:rFonts w:ascii="Symbol" w:hAnsi="Symbol" w:hint="default"/>
+        <w:sz w:val="20"/>
+      </w:rPr>
+    </w:lvl>
+    <w:lvl w:ilvl="5" w:tentative="1">
+      <w:start w:val="1"/>
+      <w:numFmt w:val="bullet"/>
+      <w:lvlText w:val=""/>
+      <w:lvlJc w:val="left"/>
+      <w:pPr>
+        <w:tabs>
+          <w:tab w:val="num" w:pos="4320"/>
+        </w:tabs>
+        <w:ind w:left="4320" w:hanging="360"/>
+      </w:pPr>
+      <w:rPr>
+        <w:rFonts w:ascii="Symbol" w:hAnsi="Symbol" w:hint="default"/>
+        <w:sz w:val="20"/>
+      </w:rPr>
+    </w:lvl>
+    <w:lvl w:ilvl="6" w:tentative="1">
+      <w:start w:val="1"/>
+      <w:numFmt w:val="bullet"/>
+      <w:lvlText w:val=""/>
+      <w:lvlJc w:val="left"/>
+      <w:pPr>
+        <w:tabs>
+          <w:tab w:val="num" w:pos="5040"/>
+        </w:tabs>
+        <w:ind w:left="5040" w:hanging="360"/>
+      </w:pPr>
+      <w:rPr>
+        <w:rFonts w:ascii="Symbol" w:hAnsi="Symbol" w:hint="default"/>
+        <w:sz w:val="20"/>
+      </w:rPr>
+    </w:lvl>
+    <w:lvl w:ilvl="7" w:tentative="1">
+      <w:start w:val="1"/>
+      <w:numFmt w:val="bullet"/>
+      <w:lvlText w:val=""/>
+      <w:lvlJc w:val="left"/>
+      <w:pPr>
+        <w:tabs>
+          <w:tab w:val="num" w:pos="5760"/>
+        </w:tabs>
+        <w:ind w:left="5760" w:hanging="360"/>
+      </w:pPr>
+      <w:rPr>
+        <w:rFonts w:ascii="Symbol" w:hAnsi="Symbol" w:hint="default"/>
+        <w:sz w:val="20"/>
+      </w:rPr>
+    </w:lvl>
+    <w:lvl w:ilvl="8" w:tentative="1">
+      <w:start w:val="1"/>
+      <w:numFmt w:val="bullet"/>
+      <w:lvlText w:val=""/>
+      <w:lvlJc w:val="left"/>
+      <w:pPr>
+        <w:tabs>
+          <w:tab w:val="num" w:pos="6480"/>
+        </w:tabs>
+        <w:ind w:left="6480" w:hanging="360"/>
+      </w:pPr>
+      <w:rPr>
+        <w:rFonts w:ascii="Symbol" w:hAnsi="Symbol" w:hint="default"/>
+        <w:sz w:val="20"/>
+      </w:rPr>
+    </w:lvl>
+  </w:abstractNum>
+  <w:abstractNum w:abstractNumId="7" w15:restartNumberingAfterBreak="0">
     <w:nsid w:val="4DF149D1"/>
     <w:multiLevelType w:val="hybridMultilevel"/>
     <w:tmpl w:val="4EB6036A"/>
@@ -1360,7 +2479,7 @@
       </w:rPr>
     </w:lvl>
   </w:abstractNum>
-  <w:abstractNum w:abstractNumId="7" w15:restartNumberingAfterBreak="0">
+  <w:abstractNum w:abstractNumId="8" w15:restartNumberingAfterBreak="0">
     <w:nsid w:val="4E80473C"/>
     <w:multiLevelType w:val="multilevel"/>
     <w:tmpl w:val="249035AA"/>
@@ -1509,7 +2628,7 @@
       </w:rPr>
     </w:lvl>
   </w:abstractNum>
-  <w:abstractNum w:abstractNumId="8" w15:restartNumberingAfterBreak="0">
+  <w:abstractNum w:abstractNumId="9" w15:restartNumberingAfterBreak="0">
     <w:nsid w:val="4F6C28E4"/>
     <w:multiLevelType w:val="hybridMultilevel"/>
     <w:tmpl w:val="FCB2C6B6"/>
@@ -1598,7 +2717,7 @@
       </w:pPr>
     </w:lvl>
   </w:abstractNum>
-  <w:abstractNum w:abstractNumId="9" w15:restartNumberingAfterBreak="0">
+  <w:abstractNum w:abstractNumId="10" w15:restartNumberingAfterBreak="0">
     <w:nsid w:val="514B6055"/>
     <w:multiLevelType w:val="multilevel"/>
     <w:tmpl w:val="B4A00D3A"/>
@@ -1747,7 +2866,7 @@
       </w:rPr>
     </w:lvl>
   </w:abstractNum>
-  <w:abstractNum w:abstractNumId="10" w15:restartNumberingAfterBreak="0">
+  <w:abstractNum w:abstractNumId="11" w15:restartNumberingAfterBreak="0">
     <w:nsid w:val="531229D3"/>
     <w:multiLevelType w:val="multilevel"/>
     <w:tmpl w:val="962CAC1E"/>
@@ -1896,7 +3015,7 @@
       </w:rPr>
     </w:lvl>
   </w:abstractNum>
-  <w:abstractNum w:abstractNumId="11" w15:restartNumberingAfterBreak="0">
+  <w:abstractNum w:abstractNumId="12" w15:restartNumberingAfterBreak="0">
     <w:nsid w:val="601001F7"/>
     <w:multiLevelType w:val="hybridMultilevel"/>
     <w:tmpl w:val="11EE388C"/>
@@ -1982,7 +3101,7 @@
       </w:pPr>
     </w:lvl>
   </w:abstractNum>
-  <w:abstractNum w:abstractNumId="12" w15:restartNumberingAfterBreak="0">
+  <w:abstractNum w:abstractNumId="13" w15:restartNumberingAfterBreak="0">
     <w:nsid w:val="60183141"/>
     <w:multiLevelType w:val="multilevel"/>
     <w:tmpl w:val="94A61F82"/>
@@ -2131,7 +3250,7 @@
       </w:rPr>
     </w:lvl>
   </w:abstractNum>
-  <w:abstractNum w:abstractNumId="13" w15:restartNumberingAfterBreak="0">
+  <w:abstractNum w:abstractNumId="14" w15:restartNumberingAfterBreak="0">
     <w:nsid w:val="64B96B39"/>
     <w:multiLevelType w:val="hybridMultilevel"/>
     <w:tmpl w:val="2C587ABC"/>
@@ -2220,7 +3339,7 @@
       </w:pPr>
     </w:lvl>
   </w:abstractNum>
-  <w:abstractNum w:abstractNumId="14" w15:restartNumberingAfterBreak="0">
+  <w:abstractNum w:abstractNumId="15" w15:restartNumberingAfterBreak="0">
     <w:nsid w:val="6B1427D0"/>
     <w:multiLevelType w:val="hybridMultilevel"/>
     <w:tmpl w:val="41BC496A"/>
@@ -2306,7 +3425,7 @@
       </w:pPr>
     </w:lvl>
   </w:abstractNum>
-  <w:abstractNum w:abstractNumId="15" w15:restartNumberingAfterBreak="0">
+  <w:abstractNum w:abstractNumId="16" w15:restartNumberingAfterBreak="0">
     <w:nsid w:val="6CDE6029"/>
     <w:multiLevelType w:val="hybridMultilevel"/>
     <w:tmpl w:val="BE2898E6"/>
@@ -2446,7 +3565,7 @@
       </w:rPr>
     </w:lvl>
   </w:abstractNum>
-  <w:abstractNum w:abstractNumId="16" w15:restartNumberingAfterBreak="0">
+  <w:abstractNum w:abstractNumId="17" w15:restartNumberingAfterBreak="0">
     <w:nsid w:val="73C2347C"/>
     <w:multiLevelType w:val="multilevel"/>
     <w:tmpl w:val="70C6D5E0"/>
@@ -2595,11 +3714,160 @@
       </w:rPr>
     </w:lvl>
   </w:abstractNum>
+  <w:abstractNum w:abstractNumId="18" w15:restartNumberingAfterBreak="0">
+    <w:nsid w:val="74801D7D"/>
+    <w:multiLevelType w:val="multilevel"/>
+    <w:tmpl w:val="D51AF550"/>
+    <w:lvl w:ilvl="0">
+      <w:start w:val="1"/>
+      <w:numFmt w:val="bullet"/>
+      <w:lvlText w:val=""/>
+      <w:lvlJc w:val="left"/>
+      <w:pPr>
+        <w:tabs>
+          <w:tab w:val="num" w:pos="720"/>
+        </w:tabs>
+        <w:ind w:left="720" w:hanging="360"/>
+      </w:pPr>
+      <w:rPr>
+        <w:rFonts w:ascii="Symbol" w:hAnsi="Symbol" w:hint="default"/>
+        <w:sz w:val="20"/>
+      </w:rPr>
+    </w:lvl>
+    <w:lvl w:ilvl="1" w:tentative="1">
+      <w:start w:val="1"/>
+      <w:numFmt w:val="bullet"/>
+      <w:lvlText w:val=""/>
+      <w:lvlJc w:val="left"/>
+      <w:pPr>
+        <w:tabs>
+          <w:tab w:val="num" w:pos="1440"/>
+        </w:tabs>
+        <w:ind w:left="1440" w:hanging="360"/>
+      </w:pPr>
+      <w:rPr>
+        <w:rFonts w:ascii="Symbol" w:hAnsi="Symbol" w:hint="default"/>
+        <w:sz w:val="20"/>
+      </w:rPr>
+    </w:lvl>
+    <w:lvl w:ilvl="2" w:tentative="1">
+      <w:start w:val="1"/>
+      <w:numFmt w:val="bullet"/>
+      <w:lvlText w:val=""/>
+      <w:lvlJc w:val="left"/>
+      <w:pPr>
+        <w:tabs>
+          <w:tab w:val="num" w:pos="2160"/>
+        </w:tabs>
+        <w:ind w:left="2160" w:hanging="360"/>
+      </w:pPr>
+      <w:rPr>
+        <w:rFonts w:ascii="Symbol" w:hAnsi="Symbol" w:hint="default"/>
+        <w:sz w:val="20"/>
+      </w:rPr>
+    </w:lvl>
+    <w:lvl w:ilvl="3" w:tentative="1">
+      <w:start w:val="1"/>
+      <w:numFmt w:val="bullet"/>
+      <w:lvlText w:val=""/>
+      <w:lvlJc w:val="left"/>
+      <w:pPr>
+        <w:tabs>
+          <w:tab w:val="num" w:pos="2880"/>
+        </w:tabs>
+        <w:ind w:left="2880" w:hanging="360"/>
+      </w:pPr>
+      <w:rPr>
+        <w:rFonts w:ascii="Symbol" w:hAnsi="Symbol" w:hint="default"/>
+        <w:sz w:val="20"/>
+      </w:rPr>
+    </w:lvl>
+    <w:lvl w:ilvl="4" w:tentative="1">
+      <w:start w:val="1"/>
+      <w:numFmt w:val="bullet"/>
+      <w:lvlText w:val=""/>
+      <w:lvlJc w:val="left"/>
+      <w:pPr>
+        <w:tabs>
+          <w:tab w:val="num" w:pos="3600"/>
+        </w:tabs>
+        <w:ind w:left="3600" w:hanging="360"/>
+      </w:pPr>
+      <w:rPr>
+        <w:rFonts w:ascii="Symbol" w:hAnsi="Symbol" w:hint="default"/>
+        <w:sz w:val="20"/>
+      </w:rPr>
+    </w:lvl>
+    <w:lvl w:ilvl="5" w:tentative="1">
+      <w:start w:val="1"/>
+      <w:numFmt w:val="bullet"/>
+      <w:lvlText w:val=""/>
+      <w:lvlJc w:val="left"/>
+      <w:pPr>
+        <w:tabs>
+          <w:tab w:val="num" w:pos="4320"/>
+        </w:tabs>
+        <w:ind w:left="4320" w:hanging="360"/>
+      </w:pPr>
+      <w:rPr>
+        <w:rFonts w:ascii="Symbol" w:hAnsi="Symbol" w:hint="default"/>
+        <w:sz w:val="20"/>
+      </w:rPr>
+    </w:lvl>
+    <w:lvl w:ilvl="6" w:tentative="1">
+      <w:start w:val="1"/>
+      <w:numFmt w:val="bullet"/>
+      <w:lvlText w:val=""/>
+      <w:lvlJc w:val="left"/>
+      <w:pPr>
+        <w:tabs>
+          <w:tab w:val="num" w:pos="5040"/>
+        </w:tabs>
+        <w:ind w:left="5040" w:hanging="360"/>
+      </w:pPr>
+      <w:rPr>
+        <w:rFonts w:ascii="Symbol" w:hAnsi="Symbol" w:hint="default"/>
+        <w:sz w:val="20"/>
+      </w:rPr>
+    </w:lvl>
+    <w:lvl w:ilvl="7" w:tentative="1">
+      <w:start w:val="1"/>
+      <w:numFmt w:val="bullet"/>
+      <w:lvlText w:val=""/>
+      <w:lvlJc w:val="left"/>
+      <w:pPr>
+        <w:tabs>
+          <w:tab w:val="num" w:pos="5760"/>
+        </w:tabs>
+        <w:ind w:left="5760" w:hanging="360"/>
+      </w:pPr>
+      <w:rPr>
+        <w:rFonts w:ascii="Symbol" w:hAnsi="Symbol" w:hint="default"/>
+        <w:sz w:val="20"/>
+      </w:rPr>
+    </w:lvl>
+    <w:lvl w:ilvl="8" w:tentative="1">
+      <w:start w:val="1"/>
+      <w:numFmt w:val="bullet"/>
+      <w:lvlText w:val=""/>
+      <w:lvlJc w:val="left"/>
+      <w:pPr>
+        <w:tabs>
+          <w:tab w:val="num" w:pos="6480"/>
+        </w:tabs>
+        <w:ind w:left="6480" w:hanging="360"/>
+      </w:pPr>
+      <w:rPr>
+        <w:rFonts w:ascii="Symbol" w:hAnsi="Symbol" w:hint="default"/>
+        <w:sz w:val="20"/>
+      </w:rPr>
+    </w:lvl>
+  </w:abstractNum>
   <w:num w:numId="1">
-    <w:abstractNumId w:val="12"/>
+    <w:abstractNumId w:val="13"/>
   </w:num>
   <w:num w:numId="2">
-    <w:abstractNumId w:val="7"/>
+    <w:abstractNumId w:val="8"/>
   </w:num>
   <w:num w:numId="3">
     <w:abstractNumId w:val="2"/>
@@ -2611,40 +3879,46 @@
     <w:abstractNumId w:val="4"/>
   </w:num>
   <w:num w:numId="6">
-    <w:abstractNumId w:val="11"/>
+    <w:abstractNumId w:val="12"/>
   </w:num>
   <w:num w:numId="7">
     <w:abstractNumId w:val="0"/>
   </w:num>
   <w:num w:numId="8">
-    <w:abstractNumId w:val="10"/>
+    <w:abstractNumId w:val="11"/>
   </w:num>
   <w:num w:numId="9">
-    <w:abstractNumId w:val="14"/>
+    <w:abstractNumId w:val="15"/>
   </w:num>
   <w:num w:numId="10">
     <w:abstractNumId w:val="5"/>
   </w:num>
   <w:num w:numId="11">
-    <w:abstractNumId w:val="15"/>
+    <w:abstractNumId w:val="16"/>
   </w:num>
   <w:num w:numId="12">
-    <w:abstractNumId w:val="13"/>
+    <w:abstractNumId w:val="14"/>
   </w:num>
   <w:num w:numId="13">
-    <w:abstractNumId w:val="8"/>
+    <w:abstractNumId w:val="9"/>
   </w:num>
   <w:num w:numId="14">
-    <w:abstractNumId w:val="9"/>
+    <w:abstractNumId w:val="10"/>
   </w:num>
   <w:num w:numId="15">
-    <w:abstractNumId w:val="16"/>
+    <w:abstractNumId w:val="17"/>
   </w:num>
   <w:num w:numId="16">
-    <w:abstractNumId w:val="6"/>
+    <w:abstractNumId w:val="7"/>
   </w:num>
   <w:num w:numId="17">
     <w:abstractNumId w:val="3"/>
+  </w:num>
+  <w:num w:numId="18">
+    <w:abstractNumId w:val="6"/>
+  </w:num>
+  <w:num w:numId="19">
+    <w:abstractNumId w:val="18"/>
   </w:num>
 </w:numbering>
 </file>
@@ -3142,7 +4416,6 @@
   <w:style w:type="character" w:default="1" w:styleId="Carpredefinitoparagrafo">
     <w:name w:val="Default Paragraph Font"/>
     <w:uiPriority w:val="1"/>
-    <w:semiHidden/>
     <w:unhideWhenUsed/>
   </w:style>
   <w:style w:type="table" w:default="1" w:styleId="Tabellanormale">
@@ -3513,6 +4786,20 @@
       <w:i/>
       <w:iCs/>
       <w:color w:val="2F5496" w:themeColor="accent1" w:themeShade="BF"/>
+    </w:rPr>
+  </w:style>
+  <w:style w:type="paragraph" w:customStyle="1" w:styleId="auto-cursor-target">
+    <w:name w:val="auto-cursor-target"/>
+    <w:basedOn w:val="Normale"/>
+    <w:rsid w:val="00FF6BA5"/>
+    <w:pPr>
+      <w:spacing w:before="100" w:beforeAutospacing="1" w:after="100" w:afterAutospacing="1" w:line="240" w:lineRule="auto"/>
+    </w:pPr>
+    <w:rPr>
+      <w:rFonts w:ascii="Times New Roman" w:eastAsia="Times New Roman" w:hAnsi="Times New Roman" w:cs="Times New Roman"/>
+      <w:sz w:val="24"/>
+      <w:szCs w:val="24"/>
+      <w:lang w:val="en-US"/>
     </w:rPr>
   </w:style>
 </w:styles>

</xml_diff>